<commit_message>
Final edits; cleaned in Word; submitted to JAPPL.
</commit_message>
<xml_diff>
--- a/Cover letter JAPPL.docx
+++ b/Cover letter JAPPL.docx
@@ -132,7 +132,16 @@
         <w:spacing w:after="0" w:line="240" w:lineRule="auto"/>
       </w:pPr>
       <w:r>
-        <w:t>Please find attached our manuscript entitled “No evidence for cumulative effects of small wind turbines on bat activity”, for consideration for publication in Journal of Applied Ecology. The manuscript is not currently submitted elsewhere, and all authors agree to its publication.</w:t>
+        <w:t>Please find attached our manuscript entitled “</w:t>
+      </w:r>
+      <w:r>
+        <w:rPr>
+          <w:i/>
+        </w:rPr>
+        <w:t>No evidence for cumulative effects of small wind turbines on bat activity</w:t>
+      </w:r>
+      <w:r>
+        <w:t>”, for consideration for publication in Journal of Applied Ecology. The manuscript is not currently submitted elsewhere, and all authors agree to its publication.</w:t>
       </w:r>
     </w:p>
     <w:p>
@@ -146,25 +155,6 @@
       </w:pPr>
       <w:r>
         <w:t>Although the effects of large wind farms on wildlife are relatively well-quantified, small wind turbines (also referred to as micro- or domestic turbines) are a relatively new phenomenon and their numbers are increasing rapidly worldwide. Because of their size and typical installation locations, any wildlife impacts are likely to be different to those of large wind farms.</w:t>
-      </w:r>
-    </w:p>
-    <w:p>
-      <w:pPr>
-        <w:spacing w:after="0" w:line="240" w:lineRule="auto"/>
-      </w:pPr>
-    </w:p>
-    <w:p>
-      <w:pPr>
-        <w:spacing w:after="0" w:line="240" w:lineRule="auto"/>
-      </w:pPr>
-      <w:r>
-        <w:t xml:space="preserve">While our own previous work has shown that installed </w:t>
-      </w:r>
-      <w:r>
-        <w:t xml:space="preserve">single </w:t>
-      </w:r>
-      <w:r>
-        <w:t>SWTs can lower bat activity and thus potentially limit availability of suitable habitats, to date it is unknown whether such effects can be cumulative, i.e. whether small wind turbines installed in clusters have disproportionally greater effects on wildlife.</w:t>
       </w:r>
     </w:p>
     <w:p>
@@ -179,6 +169,25 @@
         <w:spacing w:after="0" w:line="240" w:lineRule="auto"/>
       </w:pPr>
       <w:r>
+        <w:t xml:space="preserve">While our own previous work has shown that installed </w:t>
+      </w:r>
+      <w:r>
+        <w:t xml:space="preserve">single </w:t>
+      </w:r>
+      <w:r>
+        <w:t>SWTs can lower bat activity and thus potentially limit availability of suitable habitats, to date it is unknown whether such effects can be cumulative, i.e. whether small wind turbines installed in clusters have disproportionally greater effects on wildlife.</w:t>
+      </w:r>
+    </w:p>
+    <w:p>
+      <w:pPr>
+        <w:spacing w:after="0" w:line="240" w:lineRule="auto"/>
+      </w:pPr>
+    </w:p>
+    <w:p>
+      <w:pPr>
+        <w:spacing w:after="0" w:line="240" w:lineRule="auto"/>
+      </w:pPr>
+      <w:r>
         <w:t xml:space="preserve">Cumulative effects are rarely studied even in the case of larger wind farms. In spite of this, understanding where and when such effects may operate is vital to planners, decision makers and managers, particularly because small wind turbines are increasingly installed in clusters. </w:t>
       </w:r>
     </w:p>
@@ -219,6 +228,62 @@
       </w:pPr>
       <w:r>
         <w:t>Yours sincerely,</w:t>
+      </w:r>
+    </w:p>
+    <w:p>
+      <w:pPr>
+        <w:spacing w:after="0" w:line="240" w:lineRule="auto"/>
+      </w:pPr>
+    </w:p>
+    <w:p>
+      <w:pPr>
+        <w:spacing w:after="0" w:line="240" w:lineRule="auto"/>
+      </w:pPr>
+      <w:r>
+        <w:rPr>
+          <w:noProof/>
+        </w:rPr>
+        <w:drawing>
+          <wp:inline distT="0" distB="0" distL="0" distR="0">
+            <wp:extent cx="1524000" cy="344424"/>
+            <wp:effectExtent l="0" t="0" r="0" b="0"/>
+            <wp:docPr id="1" name="Picture 1"/>
+            <wp:cNvGraphicFramePr>
+              <a:graphicFrameLocks xmlns:a="http://schemas.openxmlformats.org/drawingml/2006/main" noChangeAspect="1"/>
+            </wp:cNvGraphicFramePr>
+            <a:graphic xmlns:a="http://schemas.openxmlformats.org/drawingml/2006/main">
+              <a:graphicData uri="http://schemas.openxmlformats.org/drawingml/2006/picture">
+                <pic:pic xmlns:pic="http://schemas.openxmlformats.org/drawingml/2006/picture">
+                  <pic:nvPicPr>
+                    <pic:cNvPr id="1" name="JM E-SIG.jpg"/>
+                    <pic:cNvPicPr/>
+                  </pic:nvPicPr>
+                  <pic:blipFill>
+                    <a:blip r:embed="rId6" cstate="print">
+                      <a:extLst>
+                        <a:ext uri="{28A0092B-C50C-407E-A947-70E740481C1C}">
+                          <a14:useLocalDpi xmlns:a14="http://schemas.microsoft.com/office/drawing/2010/main" val="0"/>
+                        </a:ext>
+                      </a:extLst>
+                    </a:blip>
+                    <a:stretch>
+                      <a:fillRect/>
+                    </a:stretch>
+                  </pic:blipFill>
+                  <pic:spPr>
+                    <a:xfrm>
+                      <a:off x="0" y="0"/>
+                      <a:ext cx="1524000" cy="344424"/>
+                    </a:xfrm>
+                    <a:prstGeom prst="rect">
+                      <a:avLst/>
+                    </a:prstGeom>
+                  </pic:spPr>
+                </pic:pic>
+              </a:graphicData>
+            </a:graphic>
+          </wp:inline>
+        </w:drawing>
       </w:r>
     </w:p>
     <w:p>
@@ -242,6 +307,56 @@
     </w:sectPr>
   </w:body>
 </w:document>
+</file>
+
+<file path=word/endnotes.xml><?xml version="1.0" encoding="utf-8"?>
+<w:endnotes xmlns:wpc="http://schemas.microsoft.com/office/word/2010/wordprocessingCanvas" xmlns:mc="http://schemas.openxmlformats.org/markup-compatibility/2006" xmlns:o="urn:schemas-microsoft-com:office:office" xmlns:r="http://schemas.openxmlformats.org/officeDocument/2006/relationships" xmlns:m="http://schemas.openxmlformats.org/officeDocument/2006/math" xmlns:v="urn:schemas-microsoft-com:vml" xmlns:wp14="http://schemas.microsoft.com/office/word/2010/wordprocessingDrawing" xmlns:wp="http://schemas.openxmlformats.org/drawingml/2006/wordprocessingDrawing" xmlns:w10="urn:schemas-microsoft-com:office:word" xmlns:w="http://schemas.openxmlformats.org/wordprocessingml/2006/main" xmlns:w14="http://schemas.microsoft.com/office/word/2010/wordml" xmlns:w15="http://schemas.microsoft.com/office/word/2012/wordml" xmlns:wpg="http://schemas.microsoft.com/office/word/2010/wordprocessingGroup" xmlns:wpi="http://schemas.microsoft.com/office/word/2010/wordprocessingInk" xmlns:wne="http://schemas.microsoft.com/office/word/2006/wordml" xmlns:wps="http://schemas.microsoft.com/office/word/2010/wordprocessingShape" mc:Ignorable="w14 w15 wp14">
+  <w:endnote w:type="separator" w:id="-1">
+    <w:p>
+      <w:pPr>
+        <w:spacing w:after="0" w:line="240" w:lineRule="auto"/>
+      </w:pPr>
+      <w:r>
+        <w:separator/>
+      </w:r>
+    </w:p>
+  </w:endnote>
+  <w:endnote w:type="continuationSeparator" w:id="0">
+    <w:p>
+      <w:pPr>
+        <w:spacing w:after="0" w:line="240" w:lineRule="auto"/>
+      </w:pPr>
+      <w:r>
+        <w:continuationSeparator/>
+      </w:r>
+    </w:p>
+  </w:endnote>
+</w:endnotes>
+</file>
+
+<file path=word/footnotes.xml><?xml version="1.0" encoding="utf-8"?>
+<w:footnotes xmlns:wpc="http://schemas.microsoft.com/office/word/2010/wordprocessingCanvas" xmlns:mc="http://schemas.openxmlformats.org/markup-compatibility/2006" xmlns:o="urn:schemas-microsoft-com:office:office" xmlns:r="http://schemas.openxmlformats.org/officeDocument/2006/relationships" xmlns:m="http://schemas.openxmlformats.org/officeDocument/2006/math" xmlns:v="urn:schemas-microsoft-com:vml" xmlns:wp14="http://schemas.microsoft.com/office/word/2010/wordprocessingDrawing" xmlns:wp="http://schemas.openxmlformats.org/drawingml/2006/wordprocessingDrawing" xmlns:w10="urn:schemas-microsoft-com:office:word" xmlns:w="http://schemas.openxmlformats.org/wordprocessingml/2006/main" xmlns:w14="http://schemas.microsoft.com/office/word/2010/wordml" xmlns:w15="http://schemas.microsoft.com/office/word/2012/wordml" xmlns:wpg="http://schemas.microsoft.com/office/word/2010/wordprocessingGroup" xmlns:wpi="http://schemas.microsoft.com/office/word/2010/wordprocessingInk" xmlns:wne="http://schemas.microsoft.com/office/word/2006/wordml" xmlns:wps="http://schemas.microsoft.com/office/word/2010/wordprocessingShape" mc:Ignorable="w14 w15 wp14">
+  <w:footnote w:type="separator" w:id="-1">
+    <w:p>
+      <w:pPr>
+        <w:spacing w:after="0" w:line="240" w:lineRule="auto"/>
+      </w:pPr>
+      <w:r>
+        <w:separator/>
+      </w:r>
+    </w:p>
+  </w:footnote>
+  <w:footnote w:type="continuationSeparator" w:id="0">
+    <w:p>
+      <w:pPr>
+        <w:spacing w:after="0" w:line="240" w:lineRule="auto"/>
+      </w:pPr>
+      <w:r>
+        <w:continuationSeparator/>
+      </w:r>
+    </w:p>
+  </w:footnote>
+</w:footnotes>
 </file>
 
 <file path=word/styles.xml><?xml version="1.0" encoding="utf-8"?>
@@ -665,6 +780,50 @@
     <w:semiHidden/>
     <w:unhideWhenUsed/>
   </w:style>
+  <w:style w:type="paragraph" w:styleId="Header">
+    <w:name w:val="header"/>
+    <w:basedOn w:val="Normal"/>
+    <w:link w:val="HeaderChar"/>
+    <w:uiPriority w:val="99"/>
+    <w:unhideWhenUsed/>
+    <w:rsid w:val="00077C4B"/>
+    <w:pPr>
+      <w:tabs>
+        <w:tab w:val="center" w:pos="4513"/>
+        <w:tab w:val="right" w:pos="9026"/>
+      </w:tabs>
+      <w:spacing w:after="0" w:line="240" w:lineRule="auto"/>
+    </w:pPr>
+  </w:style>
+  <w:style w:type="character" w:customStyle="1" w:styleId="HeaderChar">
+    <w:name w:val="Header Char"/>
+    <w:basedOn w:val="DefaultParagraphFont"/>
+    <w:link w:val="Header"/>
+    <w:uiPriority w:val="99"/>
+    <w:rsid w:val="00077C4B"/>
+  </w:style>
+  <w:style w:type="paragraph" w:styleId="Footer">
+    <w:name w:val="footer"/>
+    <w:basedOn w:val="Normal"/>
+    <w:link w:val="FooterChar"/>
+    <w:uiPriority w:val="99"/>
+    <w:unhideWhenUsed/>
+    <w:rsid w:val="00077C4B"/>
+    <w:pPr>
+      <w:tabs>
+        <w:tab w:val="center" w:pos="4513"/>
+        <w:tab w:val="right" w:pos="9026"/>
+      </w:tabs>
+      <w:spacing w:after="0" w:line="240" w:lineRule="auto"/>
+    </w:pPr>
+  </w:style>
+  <w:style w:type="character" w:customStyle="1" w:styleId="FooterChar">
+    <w:name w:val="Footer Char"/>
+    <w:basedOn w:val="DefaultParagraphFont"/>
+    <w:link w:val="Footer"/>
+    <w:uiPriority w:val="99"/>
+    <w:rsid w:val="00077C4B"/>
+  </w:style>
 </w:styles>
 </file>
 

</xml_diff>